<commit_message>
Updated Sprint Design Template (Text Corrections)
</commit_message>
<xml_diff>
--- a/Sprint Documentation/Sprint Design Template.docx
+++ b/Sprint Documentation/Sprint Design Template.docx
@@ -644,13 +644,13 @@
           <w:r>
             <w:fldChar w:fldCharType="separate"/>
           </w:r>
-          <w:hyperlink w:anchor="_Toc161135775" w:history="1">
+          <w:hyperlink w:anchor="_Toc161136323" w:history="1">
             <w:r>
               <w:rPr>
                 <w:rStyle w:val="Hyperlink"/>
                 <w:noProof/>
               </w:rPr>
-              <w:t>Sprint II</w:t>
+              <w:t>Sprint [No]</w:t>
             </w:r>
             <w:r>
               <w:rPr>
@@ -671,7 +671,7 @@
                 <w:noProof/>
                 <w:webHidden/>
               </w:rPr>
-              <w:instrText xml:space="preserve"> PAGEREF _Toc161135775 \h </w:instrText>
+              <w:instrText xml:space="preserve"> PAGEREF _Toc161136323 \h </w:instrText>
             </w:r>
             <w:r>
               <w:rPr>
@@ -714,7 +714,7 @@
               <w:lang w:eastAsia="en-GB"/>
             </w:rPr>
           </w:pPr>
-          <w:hyperlink w:anchor="_Toc161135776" w:history="1">
+          <w:hyperlink w:anchor="_Toc161136324" w:history="1">
             <w:r>
               <w:rPr>
                 <w:rStyle w:val="Hyperlink"/>
@@ -741,7 +741,7 @@
                 <w:noProof/>
                 <w:webHidden/>
               </w:rPr>
-              <w:instrText xml:space="preserve"> PAGEREF _Toc161135776 \h </w:instrText>
+              <w:instrText xml:space="preserve"> PAGEREF _Toc161136324 \h </w:instrText>
             </w:r>
             <w:r>
               <w:rPr>
@@ -784,7 +784,7 @@
               <w:lang w:eastAsia="en-GB"/>
             </w:rPr>
           </w:pPr>
-          <w:hyperlink w:anchor="_Toc161135777" w:history="1">
+          <w:hyperlink w:anchor="_Toc161136325" w:history="1">
             <w:r>
               <w:rPr>
                 <w:rStyle w:val="Hyperlink"/>
@@ -811,7 +811,7 @@
                 <w:noProof/>
                 <w:webHidden/>
               </w:rPr>
-              <w:instrText xml:space="preserve"> PAGEREF _Toc161135777 \h </w:instrText>
+              <w:instrText xml:space="preserve"> PAGEREF _Toc161136325 \h </w:instrText>
             </w:r>
             <w:r>
               <w:rPr>
@@ -854,7 +854,7 @@
               <w:lang w:eastAsia="en-GB"/>
             </w:rPr>
           </w:pPr>
-          <w:hyperlink w:anchor="_Toc161135778" w:history="1">
+          <w:hyperlink w:anchor="_Toc161136326" w:history="1">
             <w:r>
               <w:rPr>
                 <w:rStyle w:val="Hyperlink"/>
@@ -881,7 +881,7 @@
                 <w:noProof/>
                 <w:webHidden/>
               </w:rPr>
-              <w:instrText xml:space="preserve"> PAGEREF _Toc161135778 \h </w:instrText>
+              <w:instrText xml:space="preserve"> PAGEREF _Toc161136326 \h </w:instrText>
             </w:r>
             <w:r>
               <w:rPr>
@@ -924,7 +924,7 @@
               <w:lang w:eastAsia="en-GB"/>
             </w:rPr>
           </w:pPr>
-          <w:hyperlink w:anchor="_Toc161135779" w:history="1">
+          <w:hyperlink w:anchor="_Toc161136327" w:history="1">
             <w:r>
               <w:rPr>
                 <w:rStyle w:val="Hyperlink"/>
@@ -951,7 +951,7 @@
                 <w:noProof/>
                 <w:webHidden/>
               </w:rPr>
-              <w:instrText xml:space="preserve"> PAGEREF _Toc161135779 \h </w:instrText>
+              <w:instrText xml:space="preserve"> PAGEREF _Toc161136327 \h </w:instrText>
             </w:r>
             <w:r>
               <w:rPr>
@@ -994,7 +994,7 @@
               <w:lang w:eastAsia="en-GB"/>
             </w:rPr>
           </w:pPr>
-          <w:hyperlink w:anchor="_Toc161135780" w:history="1">
+          <w:hyperlink w:anchor="_Toc161136328" w:history="1">
             <w:r>
               <w:rPr>
                 <w:rStyle w:val="Hyperlink"/>
@@ -1021,7 +1021,7 @@
                 <w:noProof/>
                 <w:webHidden/>
               </w:rPr>
-              <w:instrText xml:space="preserve"> PAGEREF _Toc161135780 \h </w:instrText>
+              <w:instrText xml:space="preserve"> PAGEREF _Toc161136328 \h </w:instrText>
             </w:r>
             <w:r>
               <w:rPr>
@@ -1064,7 +1064,7 @@
               <w:lang w:eastAsia="en-GB"/>
             </w:rPr>
           </w:pPr>
-          <w:hyperlink w:anchor="_Toc161135781" w:history="1">
+          <w:hyperlink w:anchor="_Toc161136329" w:history="1">
             <w:r>
               <w:rPr>
                 <w:rStyle w:val="Hyperlink"/>
@@ -1091,7 +1091,7 @@
                 <w:noProof/>
                 <w:webHidden/>
               </w:rPr>
-              <w:instrText xml:space="preserve"> PAGEREF _Toc161135781 \h </w:instrText>
+              <w:instrText xml:space="preserve"> PAGEREF _Toc161136329 \h </w:instrText>
             </w:r>
             <w:r>
               <w:rPr>
@@ -1134,7 +1134,7 @@
               <w:lang w:eastAsia="en-GB"/>
             </w:rPr>
           </w:pPr>
-          <w:hyperlink w:anchor="_Toc161135782" w:history="1">
+          <w:hyperlink w:anchor="_Toc161136330" w:history="1">
             <w:r>
               <w:rPr>
                 <w:rStyle w:val="Hyperlink"/>
@@ -1161,7 +1161,7 @@
                 <w:noProof/>
                 <w:webHidden/>
               </w:rPr>
-              <w:instrText xml:space="preserve"> PAGEREF _Toc161135782 \h </w:instrText>
+              <w:instrText xml:space="preserve"> PAGEREF _Toc161136330 \h </w:instrText>
             </w:r>
             <w:r>
               <w:rPr>
@@ -1204,7 +1204,7 @@
               <w:lang w:eastAsia="en-GB"/>
             </w:rPr>
           </w:pPr>
-          <w:hyperlink w:anchor="_Toc161135783" w:history="1">
+          <w:hyperlink w:anchor="_Toc161136331" w:history="1">
             <w:r>
               <w:rPr>
                 <w:rStyle w:val="Hyperlink"/>
@@ -1231,7 +1231,7 @@
                 <w:noProof/>
                 <w:webHidden/>
               </w:rPr>
-              <w:instrText xml:space="preserve"> PAGEREF _Toc161135783 \h </w:instrText>
+              <w:instrText xml:space="preserve"> PAGEREF _Toc161136331 \h </w:instrText>
             </w:r>
             <w:r>
               <w:rPr>
@@ -1300,13 +1300,13 @@
         <w:pStyle w:val="Heading1"/>
         <w:jc w:val="center"/>
       </w:pPr>
-      <w:bookmarkStart w:id="0" w:name="_Toc161135775"/>
+      <w:bookmarkStart w:id="0" w:name="_Toc161136323"/>
       <w:r>
         <w:lastRenderedPageBreak/>
-        <w:t>Sprint I</w:t>
+        <w:t xml:space="preserve">Sprint </w:t>
       </w:r>
       <w:r>
-        <w:t>I</w:t>
+        <w:t>[No]</w:t>
       </w:r>
       <w:bookmarkEnd w:id="0"/>
     </w:p>
@@ -1314,7 +1314,7 @@
       <w:pPr>
         <w:pStyle w:val="Heading2"/>
       </w:pPr>
-      <w:bookmarkStart w:id="1" w:name="_Toc161135776"/>
+      <w:bookmarkStart w:id="1" w:name="_Toc161136324"/>
       <w:r>
         <w:t>Design Objectives</w:t>
       </w:r>
@@ -1329,7 +1329,7 @@
       <w:pPr>
         <w:pStyle w:val="Heading2"/>
       </w:pPr>
-      <w:bookmarkStart w:id="2" w:name="_Toc161135777"/>
+      <w:bookmarkStart w:id="2" w:name="_Toc161136325"/>
       <w:r>
         <w:t>UI Design</w:t>
       </w:r>
@@ -1344,7 +1344,7 @@
       <w:pPr>
         <w:pStyle w:val="Heading2"/>
       </w:pPr>
-      <w:bookmarkStart w:id="3" w:name="_Toc161135778"/>
+      <w:bookmarkStart w:id="3" w:name="_Toc161136326"/>
       <w:r>
         <w:t>Class table</w:t>
       </w:r>
@@ -1443,7 +1443,7 @@
       <w:pPr>
         <w:pStyle w:val="Heading2"/>
       </w:pPr>
-      <w:bookmarkStart w:id="4" w:name="_Toc161135779"/>
+      <w:bookmarkStart w:id="4" w:name="_Toc161136327"/>
       <w:r>
         <w:t>UML Diagrams</w:t>
       </w:r>
@@ -1458,7 +1458,7 @@
       <w:pPr>
         <w:pStyle w:val="Heading2"/>
       </w:pPr>
-      <w:bookmarkStart w:id="5" w:name="_Toc161135780"/>
+      <w:bookmarkStart w:id="5" w:name="_Toc161136328"/>
       <w:r>
         <w:t>Skeleton Code</w:t>
       </w:r>
@@ -1469,7 +1469,7 @@
       <w:pPr>
         <w:pStyle w:val="Heading2"/>
       </w:pPr>
-      <w:bookmarkStart w:id="6" w:name="_Toc161135781"/>
+      <w:bookmarkStart w:id="6" w:name="_Toc161136329"/>
       <w:r>
         <w:t>Updated Design/Design Changes</w:t>
       </w:r>
@@ -1480,7 +1480,7 @@
         <w:pStyle w:val="Heading1"/>
         <w:jc w:val="both"/>
       </w:pPr>
-      <w:bookmarkStart w:id="7" w:name="_Toc161135782"/>
+      <w:bookmarkStart w:id="7" w:name="_Toc161136330"/>
       <w:r>
         <w:t>Conclusion</w:t>
       </w:r>
@@ -1497,7 +1497,7 @@
         <w:t>]</w:t>
       </w:r>
     </w:p>
-    <w:bookmarkStart w:id="8" w:name="_Toc161135783" w:displacedByCustomXml="next"/>
+    <w:bookmarkStart w:id="8" w:name="_Toc161136331" w:displacedByCustomXml="next"/>
     <w:sdt>
       <w:sdtPr>
         <w:rPr>
@@ -4596,6 +4596,7 @@
     <w:rsid w:val="00203FAE"/>
     <w:rsid w:val="0027785C"/>
     <w:rsid w:val="005B5438"/>
+    <w:rsid w:val="006621DB"/>
     <w:rsid w:val="006D2C47"/>
     <w:rsid w:val="00716F2B"/>
     <w:rsid w:val="007C4C4E"/>

</xml_diff>